<commit_message>
Fettinger & Lidauer combined
</commit_message>
<xml_diff>
--- a/02-Planung/01-DesignPlanung/Icons/Icons_festgelegt.docx
+++ b/02-Planung/01-DesignPlanung/Icons/Icons_festgelegt.docx
@@ -307,12 +307,28 @@
                 <w:lang w:val="de-DE"/>
               </w:rPr>
             </w:pPr>
-            <w:r>
-              <w:rPr>
-                <w:lang w:val="de-DE"/>
-              </w:rPr>
-              <w:t>my profile</w:t>
-            </w:r>
+            <w:proofErr w:type="spellStart"/>
+            <w:r>
+              <w:rPr>
+                <w:lang w:val="de-DE"/>
+              </w:rPr>
+              <w:t>my</w:t>
+            </w:r>
+            <w:proofErr w:type="spellEnd"/>
+            <w:r>
+              <w:rPr>
+                <w:lang w:val="de-DE"/>
+              </w:rPr>
+              <w:t xml:space="preserve"> </w:t>
+            </w:r>
+            <w:proofErr w:type="spellStart"/>
+            <w:r>
+              <w:rPr>
+                <w:lang w:val="de-DE"/>
+              </w:rPr>
+              <w:t>profile</w:t>
+            </w:r>
+            <w:proofErr w:type="spellEnd"/>
           </w:p>
         </w:tc>
         <w:tc>
@@ -325,12 +341,14 @@
                 <w:lang w:val="de-DE"/>
               </w:rPr>
             </w:pPr>
+            <w:proofErr w:type="spellStart"/>
             <w:r>
               <w:rPr>
                 <w:lang w:val="de-DE"/>
               </w:rPr>
               <w:t>user</w:t>
             </w:r>
+            <w:proofErr w:type="spellEnd"/>
           </w:p>
         </w:tc>
         <w:tc>
@@ -430,8 +448,16 @@
               <w:rPr>
                 <w:lang w:val="de-DE"/>
               </w:rPr>
-              <w:t>info-circle</w:t>
-            </w:r>
+              <w:t>info-</w:t>
+            </w:r>
+            <w:proofErr w:type="spellStart"/>
+            <w:r>
+              <w:rPr>
+                <w:lang w:val="de-DE"/>
+              </w:rPr>
+              <w:t>circle</w:t>
+            </w:r>
+            <w:proofErr w:type="spellEnd"/>
           </w:p>
         </w:tc>
         <w:tc>
@@ -509,12 +535,14 @@
                 <w:lang w:val="de-DE"/>
               </w:rPr>
             </w:pPr>
+            <w:proofErr w:type="spellStart"/>
             <w:r>
               <w:rPr>
                 <w:lang w:val="de-DE"/>
               </w:rPr>
               <w:t>logout</w:t>
             </w:r>
+            <w:proofErr w:type="spellEnd"/>
           </w:p>
         </w:tc>
         <w:tc>
@@ -527,11 +555,19 @@
                 <w:lang w:val="de-DE"/>
               </w:rPr>
             </w:pPr>
-            <w:r>
-              <w:rPr>
-                <w:lang w:val="de-DE"/>
-              </w:rPr>
-              <w:t>sign-out-alt</w:t>
+            <w:proofErr w:type="spellStart"/>
+            <w:r>
+              <w:rPr>
+                <w:lang w:val="de-DE"/>
+              </w:rPr>
+              <w:t>sign</w:t>
+            </w:r>
+            <w:proofErr w:type="spellEnd"/>
+            <w:r>
+              <w:rPr>
+                <w:lang w:val="de-DE"/>
+              </w:rPr>
+              <w:t>-out-alt</w:t>
             </w:r>
           </w:p>
         </w:tc>
@@ -748,8 +784,16 @@
               <w:rPr>
                 <w:lang w:val="de-DE"/>
               </w:rPr>
-              <w:t>Project/Calendar</w:t>
-            </w:r>
+              <w:t>Project/</w:t>
+            </w:r>
+            <w:proofErr w:type="spellStart"/>
+            <w:r>
+              <w:rPr>
+                <w:lang w:val="de-DE"/>
+              </w:rPr>
+              <w:t>Calendar</w:t>
+            </w:r>
+            <w:proofErr w:type="spellEnd"/>
           </w:p>
         </w:tc>
         <w:tc>
@@ -762,11 +806,19 @@
                 <w:lang w:val="de-DE"/>
               </w:rPr>
             </w:pPr>
-            <w:r>
-              <w:rPr>
-                <w:lang w:val="de-DE"/>
-              </w:rPr>
-              <w:t>layer-group</w:t>
+            <w:proofErr w:type="spellStart"/>
+            <w:r>
+              <w:rPr>
+                <w:lang w:val="de-DE"/>
+              </w:rPr>
+              <w:t>layer</w:t>
+            </w:r>
+            <w:proofErr w:type="spellEnd"/>
+            <w:r>
+              <w:rPr>
+                <w:lang w:val="de-DE"/>
+              </w:rPr>
+              <w:t>-group</w:t>
             </w:r>
           </w:p>
         </w:tc>
@@ -837,7 +889,21 @@
               <w:rPr>
                 <w:lang w:val="de-DE"/>
               </w:rPr>
-              <w:t>Project Overview?</w:t>
+              <w:t xml:space="preserve">Project </w:t>
+            </w:r>
+            <w:proofErr w:type="spellStart"/>
+            <w:r>
+              <w:rPr>
+                <w:lang w:val="de-DE"/>
+              </w:rPr>
+              <w:t>Overview</w:t>
+            </w:r>
+            <w:proofErr w:type="spellEnd"/>
+            <w:r>
+              <w:rPr>
+                <w:lang w:val="de-DE"/>
+              </w:rPr>
+              <w:t>?</w:t>
             </w:r>
           </w:p>
         </w:tc>
@@ -902,12 +968,28 @@
                 <w:lang w:val="de-DE"/>
               </w:rPr>
             </w:pPr>
-            <w:r>
-              <w:rPr>
-                <w:lang w:val="de-DE"/>
-              </w:rPr>
-              <w:t>Documents &amp; Script</w:t>
-            </w:r>
+            <w:proofErr w:type="spellStart"/>
+            <w:r>
+              <w:rPr>
+                <w:lang w:val="de-DE"/>
+              </w:rPr>
+              <w:t>Documents</w:t>
+            </w:r>
+            <w:proofErr w:type="spellEnd"/>
+            <w:r>
+              <w:rPr>
+                <w:lang w:val="de-DE"/>
+              </w:rPr>
+              <w:t xml:space="preserve"> &amp; </w:t>
+            </w:r>
+            <w:proofErr w:type="spellStart"/>
+            <w:r>
+              <w:rPr>
+                <w:lang w:val="de-DE"/>
+              </w:rPr>
+              <w:t>Script</w:t>
+            </w:r>
+            <w:proofErr w:type="spellEnd"/>
           </w:p>
         </w:tc>
         <w:tc>
@@ -991,11 +1073,19 @@
                 <w:lang w:val="de-DE"/>
               </w:rPr>
             </w:pPr>
-            <w:r>
-              <w:rPr>
-                <w:lang w:val="de-DE"/>
-              </w:rPr>
-              <w:t>Shotlist &amp; Storyboard</w:t>
+            <w:proofErr w:type="spellStart"/>
+            <w:r>
+              <w:rPr>
+                <w:lang w:val="de-DE"/>
+              </w:rPr>
+              <w:t>Shotlist</w:t>
+            </w:r>
+            <w:proofErr w:type="spellEnd"/>
+            <w:r>
+              <w:rPr>
+                <w:lang w:val="de-DE"/>
+              </w:rPr>
+              <w:t xml:space="preserve"> &amp; Storyboard</w:t>
             </w:r>
           </w:p>
         </w:tc>
@@ -1009,11 +1099,19 @@
                 <w:lang w:val="de-DE"/>
               </w:rPr>
             </w:pPr>
-            <w:r>
-              <w:rPr>
-                <w:lang w:val="de-DE"/>
-              </w:rPr>
-              <w:t>clipboard-list</w:t>
+            <w:proofErr w:type="spellStart"/>
+            <w:r>
+              <w:rPr>
+                <w:lang w:val="de-DE"/>
+              </w:rPr>
+              <w:t>clipboard</w:t>
+            </w:r>
+            <w:proofErr w:type="spellEnd"/>
+            <w:r>
+              <w:rPr>
+                <w:lang w:val="de-DE"/>
+              </w:rPr>
+              <w:t>-list</w:t>
             </w:r>
           </w:p>
         </w:tc>
@@ -1098,12 +1196,14 @@
                 <w:lang w:val="de-DE"/>
               </w:rPr>
             </w:pPr>
+            <w:proofErr w:type="spellStart"/>
             <w:r>
               <w:rPr>
                 <w:lang w:val="de-DE"/>
               </w:rPr>
               <w:t>image</w:t>
             </w:r>
+            <w:proofErr w:type="spellEnd"/>
           </w:p>
         </w:tc>
         <w:tc>
@@ -1169,12 +1269,14 @@
                 <w:lang w:val="de-DE"/>
               </w:rPr>
             </w:pPr>
+            <w:proofErr w:type="spellStart"/>
             <w:r>
               <w:rPr>
                 <w:lang w:val="de-DE"/>
               </w:rPr>
               <w:t>Contacts</w:t>
             </w:r>
+            <w:proofErr w:type="spellEnd"/>
           </w:p>
         </w:tc>
         <w:tc>
@@ -1191,8 +1293,16 @@
               <w:rPr>
                 <w:lang w:val="de-DE"/>
               </w:rPr>
-              <w:t>adress-book</w:t>
-            </w:r>
+              <w:t>adress-</w:t>
+            </w:r>
+            <w:proofErr w:type="spellStart"/>
+            <w:r>
+              <w:rPr>
+                <w:lang w:val="de-DE"/>
+              </w:rPr>
+              <w:t>book</w:t>
+            </w:r>
+            <w:proofErr w:type="spellEnd"/>
           </w:p>
         </w:tc>
         <w:tc>
@@ -1283,11 +1393,19 @@
                 <w:lang w:val="de-DE"/>
               </w:rPr>
             </w:pPr>
-            <w:r>
-              <w:rPr>
-                <w:lang w:val="de-DE"/>
-              </w:rPr>
-              <w:t>map-marker-alt</w:t>
+            <w:proofErr w:type="spellStart"/>
+            <w:r>
+              <w:rPr>
+                <w:lang w:val="de-DE"/>
+              </w:rPr>
+              <w:t>map</w:t>
+            </w:r>
+            <w:proofErr w:type="spellEnd"/>
+            <w:r>
+              <w:rPr>
+                <w:lang w:val="de-DE"/>
+              </w:rPr>
+              <w:t>-marker-alt</w:t>
             </w:r>
           </w:p>
         </w:tc>
@@ -1372,12 +1490,14 @@
                 <w:lang w:val="de-DE"/>
               </w:rPr>
             </w:pPr>
+            <w:proofErr w:type="spellStart"/>
             <w:r>
               <w:rPr>
                 <w:lang w:val="de-DE"/>
               </w:rPr>
               <w:t>paperclip</w:t>
             </w:r>
+            <w:proofErr w:type="spellEnd"/>
           </w:p>
         </w:tc>
         <w:tc>
@@ -1497,8 +1617,16 @@
               <w:rPr>
                 <w:lang w:val="de-DE"/>
               </w:rPr>
-              <w:t>Projects / Calendar</w:t>
-            </w:r>
+              <w:t xml:space="preserve">Projects / </w:t>
+            </w:r>
+            <w:proofErr w:type="spellStart"/>
+            <w:r>
+              <w:rPr>
+                <w:lang w:val="de-DE"/>
+              </w:rPr>
+              <w:t>Calendar</w:t>
+            </w:r>
+            <w:proofErr w:type="spellEnd"/>
           </w:p>
         </w:tc>
         <w:tc>
@@ -1567,11 +1695,19 @@
                 <w:lang w:val="de-DE"/>
               </w:rPr>
             </w:pPr>
-            <w:r>
-              <w:rPr>
-                <w:lang w:val="de-DE"/>
-              </w:rPr>
-              <w:t>Priority Stern leer</w:t>
+            <w:proofErr w:type="spellStart"/>
+            <w:r>
+              <w:rPr>
+                <w:lang w:val="de-DE"/>
+              </w:rPr>
+              <w:t>Priority</w:t>
+            </w:r>
+            <w:proofErr w:type="spellEnd"/>
+            <w:r>
+              <w:rPr>
+                <w:lang w:val="de-DE"/>
+              </w:rPr>
+              <w:t xml:space="preserve"> Stern leer</w:t>
             </w:r>
           </w:p>
         </w:tc>
@@ -1585,12 +1721,14 @@
                 <w:lang w:val="de-DE"/>
               </w:rPr>
             </w:pPr>
+            <w:proofErr w:type="spellStart"/>
             <w:r>
               <w:rPr>
                 <w:lang w:val="de-DE"/>
               </w:rPr>
               <w:t>star</w:t>
             </w:r>
+            <w:proofErr w:type="spellEnd"/>
           </w:p>
         </w:tc>
         <w:tc>
@@ -1624,12 +1762,14 @@
                 <w:lang w:val="de-DE"/>
               </w:rPr>
             </w:pPr>
+            <w:proofErr w:type="spellStart"/>
             <w:r>
               <w:rPr>
                 <w:lang w:val="de-DE"/>
               </w:rPr>
               <w:t>regular</w:t>
             </w:r>
+            <w:proofErr w:type="spellEnd"/>
           </w:p>
         </w:tc>
       </w:tr>
@@ -1656,11 +1796,19 @@
                 <w:lang w:val="de-DE"/>
               </w:rPr>
             </w:pPr>
-            <w:r>
-              <w:rPr>
-                <w:lang w:val="de-DE"/>
-              </w:rPr>
-              <w:t>Priority Stern voll</w:t>
+            <w:proofErr w:type="spellStart"/>
+            <w:r>
+              <w:rPr>
+                <w:lang w:val="de-DE"/>
+              </w:rPr>
+              <w:t>Priority</w:t>
+            </w:r>
+            <w:proofErr w:type="spellEnd"/>
+            <w:r>
+              <w:rPr>
+                <w:lang w:val="de-DE"/>
+              </w:rPr>
+              <w:t xml:space="preserve"> Stern voll</w:t>
             </w:r>
           </w:p>
         </w:tc>
@@ -1674,12 +1822,14 @@
                 <w:lang w:val="de-DE"/>
               </w:rPr>
             </w:pPr>
+            <w:proofErr w:type="spellStart"/>
             <w:r>
               <w:rPr>
                 <w:lang w:val="de-DE"/>
               </w:rPr>
               <w:t>star</w:t>
             </w:r>
+            <w:proofErr w:type="spellEnd"/>
           </w:p>
         </w:tc>
         <w:tc>
@@ -1745,11 +1895,19 @@
                 <w:lang w:val="de-DE"/>
               </w:rPr>
             </w:pPr>
-            <w:r>
-              <w:rPr>
-                <w:lang w:val="de-DE"/>
-              </w:rPr>
-              <w:t>Calendar Page back</w:t>
+            <w:proofErr w:type="spellStart"/>
+            <w:r>
+              <w:rPr>
+                <w:lang w:val="de-DE"/>
+              </w:rPr>
+              <w:t>Calendar</w:t>
+            </w:r>
+            <w:proofErr w:type="spellEnd"/>
+            <w:r>
+              <w:rPr>
+                <w:lang w:val="de-DE"/>
+              </w:rPr>
+              <w:t xml:space="preserve"> Page back</w:t>
             </w:r>
           </w:p>
         </w:tc>
@@ -1763,12 +1921,14 @@
                 <w:lang w:val="de-DE"/>
               </w:rPr>
             </w:pPr>
+            <w:proofErr w:type="spellStart"/>
             <w:r>
               <w:rPr>
                 <w:lang w:val="de-DE"/>
               </w:rPr>
               <w:t>caret-square-left</w:t>
             </w:r>
+            <w:proofErr w:type="spellEnd"/>
           </w:p>
         </w:tc>
         <w:tc>
@@ -1834,12 +1994,28 @@
                 <w:lang w:val="de-DE"/>
               </w:rPr>
             </w:pPr>
-            <w:r>
-              <w:rPr>
-                <w:lang w:val="de-DE"/>
-              </w:rPr>
-              <w:t>Calendar Page forward</w:t>
-            </w:r>
+            <w:proofErr w:type="spellStart"/>
+            <w:r>
+              <w:rPr>
+                <w:lang w:val="de-DE"/>
+              </w:rPr>
+              <w:t>Calendar</w:t>
+            </w:r>
+            <w:proofErr w:type="spellEnd"/>
+            <w:r>
+              <w:rPr>
+                <w:lang w:val="de-DE"/>
+              </w:rPr>
+              <w:t xml:space="preserve"> Page </w:t>
+            </w:r>
+            <w:proofErr w:type="spellStart"/>
+            <w:r>
+              <w:rPr>
+                <w:lang w:val="de-DE"/>
+              </w:rPr>
+              <w:t>forward</w:t>
+            </w:r>
+            <w:proofErr w:type="spellEnd"/>
           </w:p>
         </w:tc>
         <w:tc>
@@ -1852,12 +2028,14 @@
                 <w:lang w:val="de-DE"/>
               </w:rPr>
             </w:pPr>
+            <w:proofErr w:type="spellStart"/>
             <w:r>
               <w:rPr>
                 <w:lang w:val="de-DE"/>
               </w:rPr>
               <w:t>caret-square-right</w:t>
             </w:r>
+            <w:proofErr w:type="spellEnd"/>
           </w:p>
         </w:tc>
         <w:tc>
@@ -2047,12 +2225,14 @@
                 <w:lang w:val="de-DE"/>
               </w:rPr>
             </w:pPr>
+            <w:proofErr w:type="spellStart"/>
             <w:r>
               <w:rPr>
                 <w:lang w:val="de-DE"/>
               </w:rPr>
               <w:t>edit</w:t>
             </w:r>
+            <w:proofErr w:type="spellEnd"/>
           </w:p>
         </w:tc>
         <w:tc>
@@ -2065,12 +2245,14 @@
                 <w:lang w:val="de-DE"/>
               </w:rPr>
             </w:pPr>
+            <w:proofErr w:type="spellStart"/>
             <w:r>
               <w:rPr>
                 <w:lang w:val="de-DE"/>
               </w:rPr>
               <w:t>pen</w:t>
             </w:r>
+            <w:proofErr w:type="spellEnd"/>
           </w:p>
         </w:tc>
         <w:tc>
@@ -2136,12 +2318,14 @@
                 <w:lang w:val="de-DE"/>
               </w:rPr>
             </w:pPr>
+            <w:proofErr w:type="spellStart"/>
             <w:r>
               <w:rPr>
                 <w:lang w:val="de-DE"/>
               </w:rPr>
               <w:t>Hackerl</w:t>
             </w:r>
+            <w:proofErr w:type="spellEnd"/>
           </w:p>
         </w:tc>
         <w:tc>
@@ -2199,8 +2383,6 @@
               </w:rPr>
               <w:t>solid</w:t>
             </w:r>
-            <w:bookmarkStart w:id="0" w:name="_GoBack"/>
-            <w:bookmarkEnd w:id="0"/>
           </w:p>
         </w:tc>
       </w:tr>
@@ -2245,12 +2427,42 @@
                 <w:lang w:val="de-DE"/>
               </w:rPr>
             </w:pPr>
-            <w:r>
-              <w:rPr>
-                <w:lang w:val="de-DE"/>
-              </w:rPr>
-              <w:t>arrow-alt-circle-left</w:t>
-            </w:r>
+            <w:proofErr w:type="spellStart"/>
+            <w:r>
+              <w:rPr>
+                <w:lang w:val="de-DE"/>
+              </w:rPr>
+              <w:t>arrow</w:t>
+            </w:r>
+            <w:proofErr w:type="spellEnd"/>
+            <w:r>
+              <w:rPr>
+                <w:lang w:val="de-DE"/>
+              </w:rPr>
+              <w:t>-alt-</w:t>
+            </w:r>
+            <w:proofErr w:type="spellStart"/>
+            <w:r>
+              <w:rPr>
+                <w:lang w:val="de-DE"/>
+              </w:rPr>
+              <w:t>circle</w:t>
+            </w:r>
+            <w:proofErr w:type="spellEnd"/>
+            <w:r>
+              <w:rPr>
+                <w:lang w:val="de-DE"/>
+              </w:rPr>
+              <w:t>-</w:t>
+            </w:r>
+            <w:proofErr w:type="spellStart"/>
+            <w:r>
+              <w:rPr>
+                <w:lang w:val="de-DE"/>
+              </w:rPr>
+              <w:t>left</w:t>
+            </w:r>
+            <w:proofErr w:type="spellEnd"/>
             <w:r>
               <w:rPr>
                 <w:lang w:val="de-DE"/>
@@ -2340,12 +2552,14 @@
                 <w:lang w:val="de-DE"/>
               </w:rPr>
             </w:pPr>
+            <w:proofErr w:type="spellStart"/>
             <w:r>
               <w:rPr>
                 <w:lang w:val="de-DE"/>
               </w:rPr>
               <w:t>sort</w:t>
             </w:r>
+            <w:proofErr w:type="spellEnd"/>
           </w:p>
         </w:tc>
         <w:tc>
@@ -2429,12 +2643,14 @@
                 <w:lang w:val="de-DE"/>
               </w:rPr>
             </w:pPr>
+            <w:proofErr w:type="spellStart"/>
             <w:r>
               <w:rPr>
                 <w:lang w:val="de-DE"/>
               </w:rPr>
               <w:t>cog</w:t>
             </w:r>
+            <w:proofErr w:type="spellEnd"/>
           </w:p>
         </w:tc>
         <w:tc>
@@ -2518,11 +2734,19 @@
                 <w:lang w:val="de-DE"/>
               </w:rPr>
             </w:pPr>
-            <w:r>
-              <w:rPr>
-                <w:lang w:val="de-DE"/>
-              </w:rPr>
-              <w:t>trash-alt</w:t>
+            <w:proofErr w:type="spellStart"/>
+            <w:r>
+              <w:rPr>
+                <w:lang w:val="de-DE"/>
+              </w:rPr>
+              <w:t>trash</w:t>
+            </w:r>
+            <w:proofErr w:type="spellEnd"/>
+            <w:r>
+              <w:rPr>
+                <w:lang w:val="de-DE"/>
+              </w:rPr>
+              <w:t>-alt</w:t>
             </w:r>
           </w:p>
         </w:tc>
@@ -2611,8 +2835,16 @@
               <w:rPr>
                 <w:lang w:val="de-DE"/>
               </w:rPr>
-              <w:t>plus-square</w:t>
-            </w:r>
+              <w:t>plus-</w:t>
+            </w:r>
+            <w:proofErr w:type="spellStart"/>
+            <w:r>
+              <w:rPr>
+                <w:lang w:val="de-DE"/>
+              </w:rPr>
+              <w:t>square</w:t>
+            </w:r>
+            <w:proofErr w:type="spellEnd"/>
           </w:p>
         </w:tc>
         <w:tc>
@@ -2702,11 +2934,19 @@
                 <w:lang w:val="de-DE"/>
               </w:rPr>
             </w:pPr>
-            <w:r>
-              <w:rPr>
-                <w:lang w:val="de-DE"/>
-              </w:rPr>
-              <w:t>arrow-down</w:t>
+            <w:proofErr w:type="spellStart"/>
+            <w:r>
+              <w:rPr>
+                <w:lang w:val="de-DE"/>
+              </w:rPr>
+              <w:t>arrow</w:t>
+            </w:r>
+            <w:proofErr w:type="spellEnd"/>
+            <w:r>
+              <w:rPr>
+                <w:lang w:val="de-DE"/>
+              </w:rPr>
+              <w:t>-down</w:t>
             </w:r>
           </w:p>
         </w:tc>
@@ -2747,6 +2987,377 @@
               </w:rPr>
               <w:t>solid</w:t>
             </w:r>
+          </w:p>
+        </w:tc>
+      </w:tr>
+      <w:tr>
+        <w:tc>
+          <w:tcPr>
+            <w:tcW w:w="1503" w:type="dxa"/>
+          </w:tcPr>
+          <w:p>
+            <w:pPr>
+              <w:rPr>
+                <w:lang w:val="de-DE"/>
+              </w:rPr>
+            </w:pPr>
+            <w:proofErr w:type="spellStart"/>
+            <w:r>
+              <w:rPr>
+                <w:lang w:val="de-DE"/>
+              </w:rPr>
+              <w:t>Specific</w:t>
+            </w:r>
+            <w:proofErr w:type="spellEnd"/>
+          </w:p>
+        </w:tc>
+        <w:tc>
+          <w:tcPr>
+            <w:tcW w:w="1495" w:type="dxa"/>
+          </w:tcPr>
+          <w:p>
+            <w:pPr>
+              <w:rPr>
+                <w:lang w:val="de-DE"/>
+              </w:rPr>
+            </w:pPr>
+          </w:p>
+        </w:tc>
+        <w:tc>
+          <w:tcPr>
+            <w:tcW w:w="981" w:type="dxa"/>
+          </w:tcPr>
+          <w:p>
+            <w:pPr>
+              <w:rPr>
+                <w:lang w:val="de-DE"/>
+              </w:rPr>
+            </w:pPr>
+          </w:p>
+        </w:tc>
+        <w:tc>
+          <w:tcPr>
+            <w:tcW w:w="4329" w:type="dxa"/>
+          </w:tcPr>
+          <w:p/>
+        </w:tc>
+        <w:tc>
+          <w:tcPr>
+            <w:tcW w:w="754" w:type="dxa"/>
+          </w:tcPr>
+          <w:p>
+            <w:pPr>
+              <w:rPr>
+                <w:lang w:val="de-DE"/>
+              </w:rPr>
+            </w:pPr>
+          </w:p>
+        </w:tc>
+      </w:tr>
+      <w:tr>
+        <w:tc>
+          <w:tcPr>
+            <w:tcW w:w="1503" w:type="dxa"/>
+          </w:tcPr>
+          <w:p>
+            <w:pPr>
+              <w:rPr>
+                <w:lang w:val="de-DE"/>
+              </w:rPr>
+            </w:pPr>
+          </w:p>
+        </w:tc>
+        <w:tc>
+          <w:tcPr>
+            <w:tcW w:w="1495" w:type="dxa"/>
+          </w:tcPr>
+          <w:p>
+            <w:pPr>
+              <w:rPr>
+                <w:lang w:val="de-DE"/>
+              </w:rPr>
+            </w:pPr>
+            <w:r>
+              <w:rPr>
+                <w:lang w:val="de-DE"/>
+              </w:rPr>
+              <w:t>Video Kamera</w:t>
+            </w:r>
+          </w:p>
+        </w:tc>
+        <w:tc>
+          <w:tcPr>
+            <w:tcW w:w="981" w:type="dxa"/>
+          </w:tcPr>
+          <w:p>
+            <w:pPr>
+              <w:rPr>
+                <w:lang w:val="de-DE"/>
+              </w:rPr>
+            </w:pPr>
+            <w:proofErr w:type="spellStart"/>
+            <w:r>
+              <w:rPr>
+                <w:lang w:val="de-DE"/>
+              </w:rPr>
+              <w:t>video</w:t>
+            </w:r>
+            <w:proofErr w:type="spellEnd"/>
+          </w:p>
+        </w:tc>
+        <w:tc>
+          <w:tcPr>
+            <w:tcW w:w="4329" w:type="dxa"/>
+          </w:tcPr>
+          <w:p>
+            <w:pPr>
+              <w:rPr>
+                <w:lang w:val="de-DE"/>
+              </w:rPr>
+            </w:pPr>
+            <w:hyperlink r:id="rId29" w:history="1">
+              <w:r>
+                <w:rPr>
+                  <w:rStyle w:val="Hyperlink"/>
+                  <w:lang w:val="de-DE"/>
+                </w:rPr>
+                <w:t>https://fontawesome.com/icons/video?style=solid</w:t>
+              </w:r>
+            </w:hyperlink>
+          </w:p>
+        </w:tc>
+        <w:tc>
+          <w:tcPr>
+            <w:tcW w:w="754" w:type="dxa"/>
+          </w:tcPr>
+          <w:p>
+            <w:pPr>
+              <w:rPr>
+                <w:lang w:val="de-DE"/>
+              </w:rPr>
+            </w:pPr>
+            <w:r>
+              <w:rPr>
+                <w:lang w:val="de-DE"/>
+              </w:rPr>
+              <w:t>solid</w:t>
+            </w:r>
+          </w:p>
+        </w:tc>
+      </w:tr>
+      <w:tr>
+        <w:tc>
+          <w:tcPr>
+            <w:tcW w:w="1503" w:type="dxa"/>
+          </w:tcPr>
+          <w:p>
+            <w:pPr>
+              <w:rPr>
+                <w:lang w:val="de-DE"/>
+              </w:rPr>
+            </w:pPr>
+          </w:p>
+        </w:tc>
+        <w:tc>
+          <w:tcPr>
+            <w:tcW w:w="1495" w:type="dxa"/>
+          </w:tcPr>
+          <w:p>
+            <w:pPr>
+              <w:rPr>
+                <w:lang w:val="de-DE"/>
+              </w:rPr>
+            </w:pPr>
+            <w:r>
+              <w:rPr>
+                <w:lang w:val="de-DE"/>
+              </w:rPr>
+              <w:t>Auge on</w:t>
+            </w:r>
+          </w:p>
+        </w:tc>
+        <w:tc>
+          <w:tcPr>
+            <w:tcW w:w="981" w:type="dxa"/>
+          </w:tcPr>
+          <w:p>
+            <w:pPr>
+              <w:rPr>
+                <w:lang w:val="de-DE"/>
+              </w:rPr>
+            </w:pPr>
+            <w:proofErr w:type="spellStart"/>
+            <w:r>
+              <w:rPr>
+                <w:lang w:val="de-DE"/>
+              </w:rPr>
+              <w:t>eye</w:t>
+            </w:r>
+            <w:proofErr w:type="spellEnd"/>
+          </w:p>
+        </w:tc>
+        <w:tc>
+          <w:tcPr>
+            <w:tcW w:w="4329" w:type="dxa"/>
+          </w:tcPr>
+          <w:p>
+            <w:pPr>
+              <w:rPr>
+                <w:lang w:val="de-DE"/>
+              </w:rPr>
+            </w:pPr>
+            <w:bookmarkStart w:id="0" w:name="_GoBack"/>
+            <w:bookmarkEnd w:id="0"/>
+          </w:p>
+        </w:tc>
+        <w:tc>
+          <w:tcPr>
+            <w:tcW w:w="754" w:type="dxa"/>
+          </w:tcPr>
+          <w:p>
+            <w:pPr>
+              <w:rPr>
+                <w:lang w:val="de-DE"/>
+              </w:rPr>
+            </w:pPr>
+          </w:p>
+        </w:tc>
+      </w:tr>
+      <w:tr>
+        <w:tc>
+          <w:tcPr>
+            <w:tcW w:w="1503" w:type="dxa"/>
+          </w:tcPr>
+          <w:p>
+            <w:pPr>
+              <w:rPr>
+                <w:lang w:val="de-DE"/>
+              </w:rPr>
+            </w:pPr>
+          </w:p>
+        </w:tc>
+        <w:tc>
+          <w:tcPr>
+            <w:tcW w:w="1495" w:type="dxa"/>
+          </w:tcPr>
+          <w:p>
+            <w:pPr>
+              <w:rPr>
+                <w:lang w:val="de-DE"/>
+              </w:rPr>
+            </w:pPr>
+            <w:r>
+              <w:rPr>
+                <w:lang w:val="de-DE"/>
+              </w:rPr>
+              <w:t>Auge off</w:t>
+            </w:r>
+          </w:p>
+        </w:tc>
+        <w:tc>
+          <w:tcPr>
+            <w:tcW w:w="981" w:type="dxa"/>
+          </w:tcPr>
+          <w:p>
+            <w:pPr>
+              <w:rPr>
+                <w:lang w:val="de-DE"/>
+              </w:rPr>
+            </w:pPr>
+            <w:proofErr w:type="spellStart"/>
+            <w:r>
+              <w:rPr>
+                <w:lang w:val="de-DE"/>
+              </w:rPr>
+              <w:t>eye-slash</w:t>
+            </w:r>
+            <w:proofErr w:type="spellEnd"/>
+          </w:p>
+        </w:tc>
+        <w:tc>
+          <w:tcPr>
+            <w:tcW w:w="4329" w:type="dxa"/>
+          </w:tcPr>
+          <w:p>
+            <w:pPr>
+              <w:rPr>
+                <w:lang w:val="de-DE"/>
+              </w:rPr>
+            </w:pPr>
+          </w:p>
+        </w:tc>
+        <w:tc>
+          <w:tcPr>
+            <w:tcW w:w="754" w:type="dxa"/>
+          </w:tcPr>
+          <w:p>
+            <w:pPr>
+              <w:rPr>
+                <w:lang w:val="de-DE"/>
+              </w:rPr>
+            </w:pPr>
+          </w:p>
+        </w:tc>
+      </w:tr>
+      <w:tr>
+        <w:tc>
+          <w:tcPr>
+            <w:tcW w:w="1503" w:type="dxa"/>
+          </w:tcPr>
+          <w:p>
+            <w:pPr>
+              <w:rPr>
+                <w:lang w:val="de-DE"/>
+              </w:rPr>
+            </w:pPr>
+          </w:p>
+        </w:tc>
+        <w:tc>
+          <w:tcPr>
+            <w:tcW w:w="1495" w:type="dxa"/>
+          </w:tcPr>
+          <w:p>
+            <w:pPr>
+              <w:rPr>
+                <w:lang w:val="de-DE"/>
+              </w:rPr>
+            </w:pPr>
+          </w:p>
+        </w:tc>
+        <w:tc>
+          <w:tcPr>
+            <w:tcW w:w="981" w:type="dxa"/>
+          </w:tcPr>
+          <w:p>
+            <w:pPr>
+              <w:rPr>
+                <w:lang w:val="de-DE"/>
+              </w:rPr>
+            </w:pPr>
+          </w:p>
+        </w:tc>
+        <w:tc>
+          <w:tcPr>
+            <w:tcW w:w="4329" w:type="dxa"/>
+          </w:tcPr>
+          <w:p>
+            <w:pPr>
+              <w:rPr>
+                <w:lang w:val="de-DE"/>
+              </w:rPr>
+            </w:pPr>
+          </w:p>
+        </w:tc>
+        <w:tc>
+          <w:tcPr>
+            <w:tcW w:w="754" w:type="dxa"/>
+          </w:tcPr>
+          <w:p>
+            <w:pPr>
+              <w:rPr>
+                <w:lang w:val="de-DE"/>
+              </w:rPr>
+            </w:pPr>
           </w:p>
         </w:tc>
       </w:tr>
@@ -2759,7 +3370,7 @@
       </w:pPr>
     </w:p>
     <w:sectPr>
-      <w:headerReference w:type="default" r:id="rId29"/>
+      <w:headerReference w:type="default" r:id="rId30"/>
       <w:pgSz w:w="11906" w:h="16838"/>
       <w:pgMar w:top="1417" w:right="1417" w:bottom="1134" w:left="1417" w:header="708" w:footer="708" w:gutter="0"/>
       <w:cols w:space="708"/>
@@ -2828,12 +3439,14 @@
         <w:lang w:val="de-DE"/>
       </w:rPr>
     </w:pPr>
+    <w:proofErr w:type="spellStart"/>
     <w:r>
       <w:rPr>
         <w:lang w:val="de-DE"/>
       </w:rPr>
       <w:t>PROduction</w:t>
     </w:r>
+    <w:proofErr w:type="spellEnd"/>
   </w:p>
 </w:hdr>
 </file>

</xml_diff>

<commit_message>
Documents Page, Calendar, ...
</commit_message>
<xml_diff>
--- a/02-Planung/01-DesignPlanung/Icons/Icons_festgelegt.docx
+++ b/02-Planung/01-DesignPlanung/Icons/Icons_festgelegt.docx
@@ -52,11 +52,11 @@
         <w:tblLook w:val="04A0" w:firstRow="1" w:lastRow="0" w:firstColumn="1" w:lastColumn="0" w:noHBand="0" w:noVBand="1"/>
       </w:tblPr>
       <w:tblGrid>
-        <w:gridCol w:w="1503"/>
-        <w:gridCol w:w="1495"/>
-        <w:gridCol w:w="981"/>
-        <w:gridCol w:w="4329"/>
-        <w:gridCol w:w="754"/>
+        <w:gridCol w:w="1463"/>
+        <w:gridCol w:w="1455"/>
+        <w:gridCol w:w="1207"/>
+        <w:gridCol w:w="4200"/>
+        <w:gridCol w:w="737"/>
       </w:tblGrid>
       <w:tr>
         <w:tc>
@@ -3006,7 +3006,7 @@
               <w:rPr>
                 <w:lang w:val="de-DE"/>
               </w:rPr>
-              <w:t>Specific</w:t>
+              <w:t>Documents</w:t>
             </w:r>
             <w:proofErr w:type="spellEnd"/>
           </w:p>
@@ -3077,6 +3077,1203 @@
                 <w:lang w:val="de-DE"/>
               </w:rPr>
             </w:pPr>
+            <w:proofErr w:type="spellStart"/>
+            <w:r>
+              <w:rPr>
+                <w:lang w:val="de-DE"/>
+              </w:rPr>
+              <w:t>bold</w:t>
+            </w:r>
+            <w:proofErr w:type="spellEnd"/>
+          </w:p>
+        </w:tc>
+        <w:tc>
+          <w:tcPr>
+            <w:tcW w:w="981" w:type="dxa"/>
+          </w:tcPr>
+          <w:p>
+            <w:pPr>
+              <w:rPr>
+                <w:lang w:val="de-DE"/>
+              </w:rPr>
+            </w:pPr>
+            <w:proofErr w:type="spellStart"/>
+            <w:r>
+              <w:rPr>
+                <w:lang w:val="de-DE"/>
+              </w:rPr>
+              <w:t>bold</w:t>
+            </w:r>
+            <w:proofErr w:type="spellEnd"/>
+          </w:p>
+        </w:tc>
+        <w:tc>
+          <w:tcPr>
+            <w:tcW w:w="4329" w:type="dxa"/>
+          </w:tcPr>
+          <w:p>
+            <w:pPr>
+              <w:rPr>
+                <w:lang w:val="de-DE"/>
+              </w:rPr>
+            </w:pPr>
+            <w:hyperlink r:id="rId29" w:history="1">
+              <w:r>
+                <w:rPr>
+                  <w:rStyle w:val="Hyperlink"/>
+                  <w:lang w:val="de-DE"/>
+                </w:rPr>
+                <w:t>https://fontawesome.com/icons/bold?style=solid</w:t>
+              </w:r>
+            </w:hyperlink>
+          </w:p>
+        </w:tc>
+        <w:tc>
+          <w:tcPr>
+            <w:tcW w:w="754" w:type="dxa"/>
+          </w:tcPr>
+          <w:p>
+            <w:pPr>
+              <w:rPr>
+                <w:lang w:val="de-DE"/>
+              </w:rPr>
+            </w:pPr>
+          </w:p>
+        </w:tc>
+      </w:tr>
+      <w:tr>
+        <w:tc>
+          <w:tcPr>
+            <w:tcW w:w="1503" w:type="dxa"/>
+          </w:tcPr>
+          <w:p>
+            <w:pPr>
+              <w:rPr>
+                <w:lang w:val="de-DE"/>
+              </w:rPr>
+            </w:pPr>
+          </w:p>
+        </w:tc>
+        <w:tc>
+          <w:tcPr>
+            <w:tcW w:w="1495" w:type="dxa"/>
+          </w:tcPr>
+          <w:p>
+            <w:pPr>
+              <w:rPr>
+                <w:lang w:val="de-DE"/>
+              </w:rPr>
+            </w:pPr>
+            <w:proofErr w:type="spellStart"/>
+            <w:r>
+              <w:rPr>
+                <w:lang w:val="de-DE"/>
+              </w:rPr>
+              <w:t>italic</w:t>
+            </w:r>
+            <w:proofErr w:type="spellEnd"/>
+          </w:p>
+        </w:tc>
+        <w:tc>
+          <w:tcPr>
+            <w:tcW w:w="981" w:type="dxa"/>
+          </w:tcPr>
+          <w:p>
+            <w:pPr>
+              <w:rPr>
+                <w:lang w:val="de-DE"/>
+              </w:rPr>
+            </w:pPr>
+            <w:proofErr w:type="spellStart"/>
+            <w:r>
+              <w:rPr>
+                <w:lang w:val="de-DE"/>
+              </w:rPr>
+              <w:t>italic</w:t>
+            </w:r>
+            <w:proofErr w:type="spellEnd"/>
+          </w:p>
+        </w:tc>
+        <w:tc>
+          <w:tcPr>
+            <w:tcW w:w="4329" w:type="dxa"/>
+          </w:tcPr>
+          <w:p/>
+        </w:tc>
+        <w:tc>
+          <w:tcPr>
+            <w:tcW w:w="754" w:type="dxa"/>
+          </w:tcPr>
+          <w:p>
+            <w:pPr>
+              <w:rPr>
+                <w:lang w:val="de-DE"/>
+              </w:rPr>
+            </w:pPr>
+          </w:p>
+        </w:tc>
+      </w:tr>
+      <w:tr>
+        <w:tc>
+          <w:tcPr>
+            <w:tcW w:w="1503" w:type="dxa"/>
+          </w:tcPr>
+          <w:p>
+            <w:pPr>
+              <w:rPr>
+                <w:lang w:val="de-DE"/>
+              </w:rPr>
+            </w:pPr>
+          </w:p>
+        </w:tc>
+        <w:tc>
+          <w:tcPr>
+            <w:tcW w:w="1495" w:type="dxa"/>
+          </w:tcPr>
+          <w:p>
+            <w:pPr>
+              <w:rPr>
+                <w:lang w:val="de-DE"/>
+              </w:rPr>
+            </w:pPr>
+            <w:proofErr w:type="spellStart"/>
+            <w:r>
+              <w:rPr>
+                <w:lang w:val="de-DE"/>
+              </w:rPr>
+              <w:t>strike</w:t>
+            </w:r>
+            <w:proofErr w:type="spellEnd"/>
+          </w:p>
+        </w:tc>
+        <w:tc>
+          <w:tcPr>
+            <w:tcW w:w="981" w:type="dxa"/>
+          </w:tcPr>
+          <w:p>
+            <w:pPr>
+              <w:rPr>
+                <w:lang w:val="de-DE"/>
+              </w:rPr>
+            </w:pPr>
+            <w:proofErr w:type="spellStart"/>
+            <w:r>
+              <w:rPr>
+                <w:lang w:val="de-DE"/>
+              </w:rPr>
+              <w:t>strikethrough</w:t>
+            </w:r>
+            <w:proofErr w:type="spellEnd"/>
+          </w:p>
+        </w:tc>
+        <w:tc>
+          <w:tcPr>
+            <w:tcW w:w="4329" w:type="dxa"/>
+          </w:tcPr>
+          <w:p/>
+        </w:tc>
+        <w:tc>
+          <w:tcPr>
+            <w:tcW w:w="754" w:type="dxa"/>
+          </w:tcPr>
+          <w:p>
+            <w:pPr>
+              <w:rPr>
+                <w:lang w:val="de-DE"/>
+              </w:rPr>
+            </w:pPr>
+          </w:p>
+        </w:tc>
+      </w:tr>
+      <w:tr>
+        <w:tc>
+          <w:tcPr>
+            <w:tcW w:w="1503" w:type="dxa"/>
+          </w:tcPr>
+          <w:p>
+            <w:pPr>
+              <w:rPr>
+                <w:lang w:val="de-DE"/>
+              </w:rPr>
+            </w:pPr>
+          </w:p>
+        </w:tc>
+        <w:tc>
+          <w:tcPr>
+            <w:tcW w:w="1495" w:type="dxa"/>
+          </w:tcPr>
+          <w:p>
+            <w:pPr>
+              <w:rPr>
+                <w:lang w:val="de-DE"/>
+              </w:rPr>
+            </w:pPr>
+            <w:proofErr w:type="spellStart"/>
+            <w:r>
+              <w:rPr>
+                <w:lang w:val="de-DE"/>
+              </w:rPr>
+              <w:t>underline</w:t>
+            </w:r>
+            <w:proofErr w:type="spellEnd"/>
+          </w:p>
+        </w:tc>
+        <w:tc>
+          <w:tcPr>
+            <w:tcW w:w="981" w:type="dxa"/>
+          </w:tcPr>
+          <w:p>
+            <w:pPr>
+              <w:rPr>
+                <w:lang w:val="de-DE"/>
+              </w:rPr>
+            </w:pPr>
+            <w:proofErr w:type="spellStart"/>
+            <w:r>
+              <w:rPr>
+                <w:lang w:val="de-DE"/>
+              </w:rPr>
+              <w:t>underline</w:t>
+            </w:r>
+            <w:proofErr w:type="spellEnd"/>
+          </w:p>
+        </w:tc>
+        <w:tc>
+          <w:tcPr>
+            <w:tcW w:w="4329" w:type="dxa"/>
+          </w:tcPr>
+          <w:p/>
+        </w:tc>
+        <w:tc>
+          <w:tcPr>
+            <w:tcW w:w="754" w:type="dxa"/>
+          </w:tcPr>
+          <w:p>
+            <w:pPr>
+              <w:rPr>
+                <w:lang w:val="de-DE"/>
+              </w:rPr>
+            </w:pPr>
+          </w:p>
+        </w:tc>
+      </w:tr>
+      <w:tr>
+        <w:tc>
+          <w:tcPr>
+            <w:tcW w:w="1503" w:type="dxa"/>
+          </w:tcPr>
+          <w:p>
+            <w:pPr>
+              <w:rPr>
+                <w:lang w:val="de-DE"/>
+              </w:rPr>
+            </w:pPr>
+          </w:p>
+        </w:tc>
+        <w:tc>
+          <w:tcPr>
+            <w:tcW w:w="1495" w:type="dxa"/>
+          </w:tcPr>
+          <w:p>
+            <w:pPr>
+              <w:rPr>
+                <w:lang w:val="de-DE"/>
+              </w:rPr>
+            </w:pPr>
+            <w:r>
+              <w:rPr>
+                <w:lang w:val="de-DE"/>
+              </w:rPr>
+              <w:t>code</w:t>
+            </w:r>
+          </w:p>
+        </w:tc>
+        <w:tc>
+          <w:tcPr>
+            <w:tcW w:w="981" w:type="dxa"/>
+          </w:tcPr>
+          <w:p>
+            <w:pPr>
+              <w:rPr>
+                <w:lang w:val="de-DE"/>
+              </w:rPr>
+            </w:pPr>
+            <w:r>
+              <w:rPr>
+                <w:lang w:val="de-DE"/>
+              </w:rPr>
+              <w:t>code</w:t>
+            </w:r>
+          </w:p>
+        </w:tc>
+        <w:tc>
+          <w:tcPr>
+            <w:tcW w:w="4329" w:type="dxa"/>
+          </w:tcPr>
+          <w:p/>
+        </w:tc>
+        <w:tc>
+          <w:tcPr>
+            <w:tcW w:w="754" w:type="dxa"/>
+          </w:tcPr>
+          <w:p>
+            <w:pPr>
+              <w:rPr>
+                <w:lang w:val="de-DE"/>
+              </w:rPr>
+            </w:pPr>
+          </w:p>
+        </w:tc>
+      </w:tr>
+      <w:tr>
+        <w:tc>
+          <w:tcPr>
+            <w:tcW w:w="1503" w:type="dxa"/>
+          </w:tcPr>
+          <w:p>
+            <w:pPr>
+              <w:rPr>
+                <w:lang w:val="de-DE"/>
+              </w:rPr>
+            </w:pPr>
+          </w:p>
+        </w:tc>
+        <w:tc>
+          <w:tcPr>
+            <w:tcW w:w="1495" w:type="dxa"/>
+          </w:tcPr>
+          <w:p>
+            <w:pPr>
+              <w:rPr>
+                <w:lang w:val="de-DE"/>
+              </w:rPr>
+            </w:pPr>
+            <w:proofErr w:type="spellStart"/>
+            <w:r>
+              <w:rPr>
+                <w:lang w:val="de-DE"/>
+              </w:rPr>
+              <w:t>paragraph</w:t>
+            </w:r>
+            <w:proofErr w:type="spellEnd"/>
+          </w:p>
+        </w:tc>
+        <w:tc>
+          <w:tcPr>
+            <w:tcW w:w="981" w:type="dxa"/>
+          </w:tcPr>
+          <w:p>
+            <w:pPr>
+              <w:rPr>
+                <w:lang w:val="de-DE"/>
+              </w:rPr>
+            </w:pPr>
+            <w:proofErr w:type="spellStart"/>
+            <w:r>
+              <w:rPr>
+                <w:lang w:val="de-DE"/>
+              </w:rPr>
+              <w:t>paragraph</w:t>
+            </w:r>
+            <w:proofErr w:type="spellEnd"/>
+          </w:p>
+        </w:tc>
+        <w:tc>
+          <w:tcPr>
+            <w:tcW w:w="4329" w:type="dxa"/>
+          </w:tcPr>
+          <w:p/>
+        </w:tc>
+        <w:tc>
+          <w:tcPr>
+            <w:tcW w:w="754" w:type="dxa"/>
+          </w:tcPr>
+          <w:p>
+            <w:pPr>
+              <w:rPr>
+                <w:lang w:val="de-DE"/>
+              </w:rPr>
+            </w:pPr>
+          </w:p>
+        </w:tc>
+      </w:tr>
+      <w:tr>
+        <w:tc>
+          <w:tcPr>
+            <w:tcW w:w="1503" w:type="dxa"/>
+          </w:tcPr>
+          <w:p>
+            <w:pPr>
+              <w:rPr>
+                <w:lang w:val="de-DE"/>
+              </w:rPr>
+            </w:pPr>
+          </w:p>
+        </w:tc>
+        <w:tc>
+          <w:tcPr>
+            <w:tcW w:w="1495" w:type="dxa"/>
+          </w:tcPr>
+          <w:p>
+            <w:pPr>
+              <w:rPr>
+                <w:lang w:val="de-DE"/>
+              </w:rPr>
+            </w:pPr>
+            <w:r>
+              <w:rPr>
+                <w:lang w:val="de-DE"/>
+              </w:rPr>
+              <w:t>H1</w:t>
+            </w:r>
+          </w:p>
+        </w:tc>
+        <w:tc>
+          <w:tcPr>
+            <w:tcW w:w="981" w:type="dxa"/>
+          </w:tcPr>
+          <w:p>
+            <w:pPr>
+              <w:rPr>
+                <w:lang w:val="de-DE"/>
+              </w:rPr>
+            </w:pPr>
+          </w:p>
+        </w:tc>
+        <w:tc>
+          <w:tcPr>
+            <w:tcW w:w="4329" w:type="dxa"/>
+          </w:tcPr>
+          <w:p/>
+        </w:tc>
+        <w:tc>
+          <w:tcPr>
+            <w:tcW w:w="754" w:type="dxa"/>
+          </w:tcPr>
+          <w:p>
+            <w:pPr>
+              <w:rPr>
+                <w:lang w:val="de-DE"/>
+              </w:rPr>
+            </w:pPr>
+          </w:p>
+        </w:tc>
+      </w:tr>
+      <w:tr>
+        <w:tc>
+          <w:tcPr>
+            <w:tcW w:w="1503" w:type="dxa"/>
+          </w:tcPr>
+          <w:p>
+            <w:pPr>
+              <w:rPr>
+                <w:lang w:val="de-DE"/>
+              </w:rPr>
+            </w:pPr>
+          </w:p>
+        </w:tc>
+        <w:tc>
+          <w:tcPr>
+            <w:tcW w:w="1495" w:type="dxa"/>
+          </w:tcPr>
+          <w:p>
+            <w:pPr>
+              <w:rPr>
+                <w:lang w:val="de-DE"/>
+              </w:rPr>
+            </w:pPr>
+            <w:r>
+              <w:rPr>
+                <w:lang w:val="de-DE"/>
+              </w:rPr>
+              <w:t>H2</w:t>
+            </w:r>
+          </w:p>
+        </w:tc>
+        <w:tc>
+          <w:tcPr>
+            <w:tcW w:w="981" w:type="dxa"/>
+          </w:tcPr>
+          <w:p>
+            <w:pPr>
+              <w:rPr>
+                <w:lang w:val="de-DE"/>
+              </w:rPr>
+            </w:pPr>
+          </w:p>
+        </w:tc>
+        <w:tc>
+          <w:tcPr>
+            <w:tcW w:w="4329" w:type="dxa"/>
+          </w:tcPr>
+          <w:p/>
+        </w:tc>
+        <w:tc>
+          <w:tcPr>
+            <w:tcW w:w="754" w:type="dxa"/>
+          </w:tcPr>
+          <w:p>
+            <w:pPr>
+              <w:rPr>
+                <w:lang w:val="de-DE"/>
+              </w:rPr>
+            </w:pPr>
+          </w:p>
+        </w:tc>
+      </w:tr>
+      <w:tr>
+        <w:tc>
+          <w:tcPr>
+            <w:tcW w:w="1503" w:type="dxa"/>
+          </w:tcPr>
+          <w:p>
+            <w:pPr>
+              <w:rPr>
+                <w:lang w:val="de-DE"/>
+              </w:rPr>
+            </w:pPr>
+          </w:p>
+        </w:tc>
+        <w:tc>
+          <w:tcPr>
+            <w:tcW w:w="1495" w:type="dxa"/>
+          </w:tcPr>
+          <w:p>
+            <w:pPr>
+              <w:rPr>
+                <w:lang w:val="de-DE"/>
+              </w:rPr>
+            </w:pPr>
+            <w:r>
+              <w:rPr>
+                <w:lang w:val="de-DE"/>
+              </w:rPr>
+              <w:t>H3</w:t>
+            </w:r>
+          </w:p>
+        </w:tc>
+        <w:tc>
+          <w:tcPr>
+            <w:tcW w:w="981" w:type="dxa"/>
+          </w:tcPr>
+          <w:p>
+            <w:pPr>
+              <w:rPr>
+                <w:lang w:val="de-DE"/>
+              </w:rPr>
+            </w:pPr>
+          </w:p>
+        </w:tc>
+        <w:tc>
+          <w:tcPr>
+            <w:tcW w:w="4329" w:type="dxa"/>
+          </w:tcPr>
+          <w:p/>
+        </w:tc>
+        <w:tc>
+          <w:tcPr>
+            <w:tcW w:w="754" w:type="dxa"/>
+          </w:tcPr>
+          <w:p>
+            <w:pPr>
+              <w:rPr>
+                <w:lang w:val="de-DE"/>
+              </w:rPr>
+            </w:pPr>
+          </w:p>
+        </w:tc>
+      </w:tr>
+      <w:tr>
+        <w:tc>
+          <w:tcPr>
+            <w:tcW w:w="1503" w:type="dxa"/>
+          </w:tcPr>
+          <w:p>
+            <w:pPr>
+              <w:rPr>
+                <w:lang w:val="de-DE"/>
+              </w:rPr>
+            </w:pPr>
+          </w:p>
+        </w:tc>
+        <w:tc>
+          <w:tcPr>
+            <w:tcW w:w="1495" w:type="dxa"/>
+          </w:tcPr>
+          <w:p>
+            <w:pPr>
+              <w:rPr>
+                <w:lang w:val="de-DE"/>
+              </w:rPr>
+            </w:pPr>
+            <w:proofErr w:type="spellStart"/>
+            <w:r>
+              <w:rPr>
+                <w:lang w:val="de-DE"/>
+              </w:rPr>
+              <w:t>ul</w:t>
+            </w:r>
+            <w:proofErr w:type="spellEnd"/>
+          </w:p>
+        </w:tc>
+        <w:tc>
+          <w:tcPr>
+            <w:tcW w:w="981" w:type="dxa"/>
+          </w:tcPr>
+          <w:p>
+            <w:pPr>
+              <w:rPr>
+                <w:lang w:val="de-DE"/>
+              </w:rPr>
+            </w:pPr>
+            <w:r>
+              <w:rPr>
+                <w:lang w:val="de-DE"/>
+              </w:rPr>
+              <w:t>list-</w:t>
+            </w:r>
+            <w:proofErr w:type="spellStart"/>
+            <w:r>
+              <w:rPr>
+                <w:lang w:val="de-DE"/>
+              </w:rPr>
+              <w:t>ul</w:t>
+            </w:r>
+            <w:proofErr w:type="spellEnd"/>
+          </w:p>
+        </w:tc>
+        <w:tc>
+          <w:tcPr>
+            <w:tcW w:w="4329" w:type="dxa"/>
+          </w:tcPr>
+          <w:p/>
+        </w:tc>
+        <w:tc>
+          <w:tcPr>
+            <w:tcW w:w="754" w:type="dxa"/>
+          </w:tcPr>
+          <w:p>
+            <w:pPr>
+              <w:rPr>
+                <w:lang w:val="de-DE"/>
+              </w:rPr>
+            </w:pPr>
+          </w:p>
+        </w:tc>
+      </w:tr>
+      <w:tr>
+        <w:tc>
+          <w:tcPr>
+            <w:tcW w:w="1503" w:type="dxa"/>
+          </w:tcPr>
+          <w:p>
+            <w:pPr>
+              <w:rPr>
+                <w:lang w:val="de-DE"/>
+              </w:rPr>
+            </w:pPr>
+          </w:p>
+        </w:tc>
+        <w:tc>
+          <w:tcPr>
+            <w:tcW w:w="1495" w:type="dxa"/>
+          </w:tcPr>
+          <w:p>
+            <w:pPr>
+              <w:rPr>
+                <w:lang w:val="de-DE"/>
+              </w:rPr>
+            </w:pPr>
+            <w:proofErr w:type="spellStart"/>
+            <w:r>
+              <w:rPr>
+                <w:lang w:val="de-DE"/>
+              </w:rPr>
+              <w:t>ol</w:t>
+            </w:r>
+            <w:proofErr w:type="spellEnd"/>
+          </w:p>
+        </w:tc>
+        <w:tc>
+          <w:tcPr>
+            <w:tcW w:w="981" w:type="dxa"/>
+          </w:tcPr>
+          <w:p>
+            <w:pPr>
+              <w:rPr>
+                <w:lang w:val="de-DE"/>
+              </w:rPr>
+            </w:pPr>
+            <w:r>
+              <w:rPr>
+                <w:lang w:val="de-DE"/>
+              </w:rPr>
+              <w:t>list-</w:t>
+            </w:r>
+            <w:proofErr w:type="spellStart"/>
+            <w:r>
+              <w:rPr>
+                <w:lang w:val="de-DE"/>
+              </w:rPr>
+              <w:t>ol</w:t>
+            </w:r>
+            <w:proofErr w:type="spellEnd"/>
+          </w:p>
+        </w:tc>
+        <w:tc>
+          <w:tcPr>
+            <w:tcW w:w="4329" w:type="dxa"/>
+          </w:tcPr>
+          <w:p/>
+        </w:tc>
+        <w:tc>
+          <w:tcPr>
+            <w:tcW w:w="754" w:type="dxa"/>
+          </w:tcPr>
+          <w:p>
+            <w:pPr>
+              <w:rPr>
+                <w:lang w:val="de-DE"/>
+              </w:rPr>
+            </w:pPr>
+          </w:p>
+        </w:tc>
+      </w:tr>
+      <w:tr>
+        <w:tc>
+          <w:tcPr>
+            <w:tcW w:w="1503" w:type="dxa"/>
+          </w:tcPr>
+          <w:p>
+            <w:pPr>
+              <w:rPr>
+                <w:lang w:val="de-DE"/>
+              </w:rPr>
+            </w:pPr>
+          </w:p>
+        </w:tc>
+        <w:tc>
+          <w:tcPr>
+            <w:tcW w:w="1495" w:type="dxa"/>
+          </w:tcPr>
+          <w:p>
+            <w:pPr>
+              <w:rPr>
+                <w:lang w:val="de-DE"/>
+              </w:rPr>
+            </w:pPr>
+            <w:proofErr w:type="spellStart"/>
+            <w:r>
+              <w:rPr>
+                <w:lang w:val="de-DE"/>
+              </w:rPr>
+              <w:t>quote</w:t>
+            </w:r>
+            <w:proofErr w:type="spellEnd"/>
+          </w:p>
+        </w:tc>
+        <w:tc>
+          <w:tcPr>
+            <w:tcW w:w="981" w:type="dxa"/>
+          </w:tcPr>
+          <w:p>
+            <w:pPr>
+              <w:rPr>
+                <w:lang w:val="de-DE"/>
+              </w:rPr>
+            </w:pPr>
+            <w:proofErr w:type="spellStart"/>
+            <w:r>
+              <w:rPr>
+                <w:lang w:val="de-DE"/>
+              </w:rPr>
+              <w:t>quote-right</w:t>
+            </w:r>
+            <w:proofErr w:type="spellEnd"/>
+          </w:p>
+        </w:tc>
+        <w:tc>
+          <w:tcPr>
+            <w:tcW w:w="4329" w:type="dxa"/>
+          </w:tcPr>
+          <w:p/>
+        </w:tc>
+        <w:tc>
+          <w:tcPr>
+            <w:tcW w:w="754" w:type="dxa"/>
+          </w:tcPr>
+          <w:p>
+            <w:pPr>
+              <w:rPr>
+                <w:lang w:val="de-DE"/>
+              </w:rPr>
+            </w:pPr>
+          </w:p>
+        </w:tc>
+      </w:tr>
+      <w:tr>
+        <w:tc>
+          <w:tcPr>
+            <w:tcW w:w="1503" w:type="dxa"/>
+          </w:tcPr>
+          <w:p>
+            <w:pPr>
+              <w:rPr>
+                <w:lang w:val="de-DE"/>
+              </w:rPr>
+            </w:pPr>
+          </w:p>
+        </w:tc>
+        <w:tc>
+          <w:tcPr>
+            <w:tcW w:w="1495" w:type="dxa"/>
+          </w:tcPr>
+          <w:p>
+            <w:pPr>
+              <w:rPr>
+                <w:lang w:val="de-DE"/>
+              </w:rPr>
+            </w:pPr>
+            <w:r>
+              <w:rPr>
+                <w:lang w:val="de-DE"/>
+              </w:rPr>
+              <w:t>code block</w:t>
+            </w:r>
+          </w:p>
+        </w:tc>
+        <w:tc>
+          <w:tcPr>
+            <w:tcW w:w="981" w:type="dxa"/>
+          </w:tcPr>
+          <w:p>
+            <w:pPr>
+              <w:rPr>
+                <w:lang w:val="de-DE"/>
+              </w:rPr>
+            </w:pPr>
+            <w:r>
+              <w:rPr>
+                <w:lang w:val="de-DE"/>
+              </w:rPr>
+              <w:t>file-code</w:t>
+            </w:r>
+          </w:p>
+        </w:tc>
+        <w:tc>
+          <w:tcPr>
+            <w:tcW w:w="4329" w:type="dxa"/>
+          </w:tcPr>
+          <w:p/>
+        </w:tc>
+        <w:tc>
+          <w:tcPr>
+            <w:tcW w:w="754" w:type="dxa"/>
+          </w:tcPr>
+          <w:p>
+            <w:pPr>
+              <w:rPr>
+                <w:lang w:val="de-DE"/>
+              </w:rPr>
+            </w:pPr>
+          </w:p>
+        </w:tc>
+      </w:tr>
+      <w:tr>
+        <w:tc>
+          <w:tcPr>
+            <w:tcW w:w="1503" w:type="dxa"/>
+          </w:tcPr>
+          <w:p>
+            <w:pPr>
+              <w:rPr>
+                <w:lang w:val="de-DE"/>
+              </w:rPr>
+            </w:pPr>
+          </w:p>
+        </w:tc>
+        <w:tc>
+          <w:tcPr>
+            <w:tcW w:w="1495" w:type="dxa"/>
+          </w:tcPr>
+          <w:p>
+            <w:pPr>
+              <w:rPr>
+                <w:lang w:val="de-DE"/>
+              </w:rPr>
+            </w:pPr>
+            <w:proofErr w:type="spellStart"/>
+            <w:r>
+              <w:rPr>
+                <w:lang w:val="de-DE"/>
+              </w:rPr>
+              <w:t>hr</w:t>
+            </w:r>
+            <w:proofErr w:type="spellEnd"/>
+          </w:p>
+        </w:tc>
+        <w:tc>
+          <w:tcPr>
+            <w:tcW w:w="981" w:type="dxa"/>
+          </w:tcPr>
+          <w:p>
+            <w:pPr>
+              <w:rPr>
+                <w:lang w:val="de-DE"/>
+              </w:rPr>
+            </w:pPr>
+          </w:p>
+        </w:tc>
+        <w:tc>
+          <w:tcPr>
+            <w:tcW w:w="4329" w:type="dxa"/>
+          </w:tcPr>
+          <w:p/>
+        </w:tc>
+        <w:tc>
+          <w:tcPr>
+            <w:tcW w:w="754" w:type="dxa"/>
+          </w:tcPr>
+          <w:p>
+            <w:pPr>
+              <w:rPr>
+                <w:lang w:val="de-DE"/>
+              </w:rPr>
+            </w:pPr>
+          </w:p>
+        </w:tc>
+      </w:tr>
+      <w:tr>
+        <w:tc>
+          <w:tcPr>
+            <w:tcW w:w="1503" w:type="dxa"/>
+          </w:tcPr>
+          <w:p>
+            <w:pPr>
+              <w:rPr>
+                <w:lang w:val="de-DE"/>
+              </w:rPr>
+            </w:pPr>
+          </w:p>
+        </w:tc>
+        <w:tc>
+          <w:tcPr>
+            <w:tcW w:w="1495" w:type="dxa"/>
+          </w:tcPr>
+          <w:p>
+            <w:pPr>
+              <w:rPr>
+                <w:lang w:val="de-DE"/>
+              </w:rPr>
+            </w:pPr>
+            <w:proofErr w:type="spellStart"/>
+            <w:r>
+              <w:rPr>
+                <w:lang w:val="de-DE"/>
+              </w:rPr>
+              <w:t>undo</w:t>
+            </w:r>
+            <w:proofErr w:type="spellEnd"/>
+          </w:p>
+        </w:tc>
+        <w:tc>
+          <w:tcPr>
+            <w:tcW w:w="981" w:type="dxa"/>
+          </w:tcPr>
+          <w:p>
+            <w:pPr>
+              <w:rPr>
+                <w:lang w:val="de-DE"/>
+              </w:rPr>
+            </w:pPr>
+            <w:proofErr w:type="spellStart"/>
+            <w:r>
+              <w:rPr>
+                <w:lang w:val="de-DE"/>
+              </w:rPr>
+              <w:t>undo</w:t>
+            </w:r>
+            <w:proofErr w:type="spellEnd"/>
+          </w:p>
+        </w:tc>
+        <w:tc>
+          <w:tcPr>
+            <w:tcW w:w="4329" w:type="dxa"/>
+          </w:tcPr>
+          <w:p/>
+        </w:tc>
+        <w:tc>
+          <w:tcPr>
+            <w:tcW w:w="754" w:type="dxa"/>
+          </w:tcPr>
+          <w:p>
+            <w:pPr>
+              <w:rPr>
+                <w:lang w:val="de-DE"/>
+              </w:rPr>
+            </w:pPr>
+          </w:p>
+        </w:tc>
+      </w:tr>
+      <w:tr>
+        <w:tc>
+          <w:tcPr>
+            <w:tcW w:w="1503" w:type="dxa"/>
+          </w:tcPr>
+          <w:p>
+            <w:pPr>
+              <w:rPr>
+                <w:lang w:val="de-DE"/>
+              </w:rPr>
+            </w:pPr>
+          </w:p>
+        </w:tc>
+        <w:tc>
+          <w:tcPr>
+            <w:tcW w:w="1495" w:type="dxa"/>
+          </w:tcPr>
+          <w:p>
+            <w:pPr>
+              <w:rPr>
+                <w:lang w:val="de-DE"/>
+              </w:rPr>
+            </w:pPr>
+            <w:proofErr w:type="spellStart"/>
+            <w:r>
+              <w:rPr>
+                <w:lang w:val="de-DE"/>
+              </w:rPr>
+              <w:t>redo</w:t>
+            </w:r>
+            <w:proofErr w:type="spellEnd"/>
+          </w:p>
+        </w:tc>
+        <w:tc>
+          <w:tcPr>
+            <w:tcW w:w="981" w:type="dxa"/>
+          </w:tcPr>
+          <w:p>
+            <w:pPr>
+              <w:rPr>
+                <w:lang w:val="de-DE"/>
+              </w:rPr>
+            </w:pPr>
+            <w:proofErr w:type="spellStart"/>
+            <w:r>
+              <w:rPr>
+                <w:lang w:val="de-DE"/>
+              </w:rPr>
+              <w:t>redo</w:t>
+            </w:r>
+            <w:proofErr w:type="spellEnd"/>
+          </w:p>
+        </w:tc>
+        <w:tc>
+          <w:tcPr>
+            <w:tcW w:w="4329" w:type="dxa"/>
+          </w:tcPr>
+          <w:p/>
+        </w:tc>
+        <w:tc>
+          <w:tcPr>
+            <w:tcW w:w="754" w:type="dxa"/>
+          </w:tcPr>
+          <w:p>
+            <w:pPr>
+              <w:rPr>
+                <w:lang w:val="de-DE"/>
+              </w:rPr>
+            </w:pPr>
+          </w:p>
+        </w:tc>
+      </w:tr>
+      <w:tr>
+        <w:tc>
+          <w:tcPr>
+            <w:tcW w:w="1503" w:type="dxa"/>
+          </w:tcPr>
+          <w:p>
+            <w:pPr>
+              <w:rPr>
+                <w:lang w:val="de-DE"/>
+              </w:rPr>
+            </w:pPr>
+            <w:proofErr w:type="spellStart"/>
+            <w:r>
+              <w:rPr>
+                <w:lang w:val="de-DE"/>
+              </w:rPr>
+              <w:t>Specific</w:t>
+            </w:r>
+            <w:proofErr w:type="spellEnd"/>
+          </w:p>
+        </w:tc>
+        <w:tc>
+          <w:tcPr>
+            <w:tcW w:w="1495" w:type="dxa"/>
+          </w:tcPr>
+          <w:p>
+            <w:pPr>
+              <w:rPr>
+                <w:lang w:val="de-DE"/>
+              </w:rPr>
+            </w:pPr>
+          </w:p>
+        </w:tc>
+        <w:tc>
+          <w:tcPr>
+            <w:tcW w:w="981" w:type="dxa"/>
+          </w:tcPr>
+          <w:p>
+            <w:pPr>
+              <w:rPr>
+                <w:lang w:val="de-DE"/>
+              </w:rPr>
+            </w:pPr>
+          </w:p>
+        </w:tc>
+        <w:tc>
+          <w:tcPr>
+            <w:tcW w:w="4329" w:type="dxa"/>
+          </w:tcPr>
+          <w:p/>
+        </w:tc>
+        <w:tc>
+          <w:tcPr>
+            <w:tcW w:w="754" w:type="dxa"/>
+          </w:tcPr>
+          <w:p>
+            <w:pPr>
+              <w:rPr>
+                <w:lang w:val="de-DE"/>
+              </w:rPr>
+            </w:pPr>
+          </w:p>
+        </w:tc>
+      </w:tr>
+      <w:tr>
+        <w:tc>
+          <w:tcPr>
+            <w:tcW w:w="1503" w:type="dxa"/>
+          </w:tcPr>
+          <w:p>
+            <w:pPr>
+              <w:rPr>
+                <w:lang w:val="de-DE"/>
+              </w:rPr>
+            </w:pPr>
+          </w:p>
+        </w:tc>
+        <w:tc>
+          <w:tcPr>
+            <w:tcW w:w="1495" w:type="dxa"/>
+          </w:tcPr>
+          <w:p>
+            <w:pPr>
+              <w:rPr>
+                <w:lang w:val="de-DE"/>
+              </w:rPr>
+            </w:pPr>
             <w:r>
               <w:rPr>
                 <w:lang w:val="de-DE"/>
@@ -3115,7 +4312,7 @@
                 <w:lang w:val="de-DE"/>
               </w:rPr>
             </w:pPr>
-            <w:hyperlink r:id="rId29" w:history="1">
+            <w:hyperlink r:id="rId30" w:history="1">
               <w:r>
                 <w:rPr>
                   <w:rStyle w:val="Hyperlink"/>
@@ -3206,8 +4403,6 @@
                 <w:lang w:val="de-DE"/>
               </w:rPr>
             </w:pPr>
-            <w:bookmarkStart w:id="0" w:name="_GoBack"/>
-            <w:bookmarkEnd w:id="0"/>
           </w:p>
         </w:tc>
         <w:tc>
@@ -3322,6 +4517,22 @@
                 <w:lang w:val="de-DE"/>
               </w:rPr>
             </w:pPr>
+            <w:bookmarkStart w:id="0" w:name="_GoBack"/>
+            <w:proofErr w:type="spellStart"/>
+            <w:r>
+              <w:rPr>
+                <w:lang w:val="de-DE"/>
+              </w:rPr>
+              <w:t>ellipsis</w:t>
+            </w:r>
+            <w:proofErr w:type="spellEnd"/>
+            <w:r>
+              <w:rPr>
+                <w:lang w:val="de-DE"/>
+              </w:rPr>
+              <w:t>-v</w:t>
+            </w:r>
+            <w:bookmarkEnd w:id="0"/>
           </w:p>
         </w:tc>
         <w:tc>
@@ -3370,7 +4581,7 @@
       </w:pPr>
     </w:p>
     <w:sectPr>
-      <w:headerReference w:type="default" r:id="rId30"/>
+      <w:headerReference w:type="default" r:id="rId31"/>
       <w:pgSz w:w="11906" w:h="16838"/>
       <w:pgMar w:top="1417" w:right="1417" w:bottom="1134" w:left="1417" w:header="708" w:footer="708" w:gutter="0"/>
       <w:cols w:space="708"/>

</xml_diff>